<commit_message>
Phase 4 With MF Bestie
</commit_message>
<xml_diff>
--- a/MF_Advisor_Roadmap.docx
+++ b/MF_Advisor_Roadmap.docx
@@ -162,6 +162,26 @@
         <w:t>3</w:t>
       </w:r>
       <w:r>
+        <w:t xml:space="preserve">: </w:t>
+      </w:r>
+      <w:r>
+        <w:t>Benchmark Metrics</w:t>
+      </w:r>
+      <w:r>
+        <w:t xml:space="preserve"> .................................. 4</w:t>
+      </w:r>
+    </w:p>
+    <w:p>
+      <w:pPr>
+        <w:spacing w:after="120"/>
+      </w:pPr>
+      <w:r>
+        <w:t xml:space="preserve">Phase </w:t>
+      </w:r>
+      <w:r>
+        <w:t>4</w:t>
+      </w:r>
+      <w:r>
         <w:t>: Advanced Features .................................. 5</w:t>
       </w:r>
     </w:p>
@@ -173,7 +193,7 @@
         <w:t xml:space="preserve">Phase </w:t>
       </w:r>
       <w:r>
-        <w:t>4</w:t>
+        <w:t>5</w:t>
       </w:r>
       <w:r>
         <w:t>: User Accounts &amp; Portfolio .......................... 7</w:t>
@@ -187,7 +207,7 @@
         <w:t xml:space="preserve">Phase </w:t>
       </w:r>
       <w:r>
-        <w:t>5</w:t>
+        <w:t>6</w:t>
       </w:r>
       <w:r>
         <w:t>: User Experience .................................... 9</w:t>
@@ -201,7 +221,7 @@
         <w:t xml:space="preserve">Phase </w:t>
       </w:r>
       <w:r>
-        <w:t>6</w:t>
+        <w:t>7</w:t>
       </w:r>
       <w:r>
         <w:t>: Platform Expansion ................................. 10</w:t>
@@ -215,7 +235,7 @@
         <w:t xml:space="preserve">Phase </w:t>
       </w:r>
       <w:r>
-        <w:t>7</w:t>
+        <w:t>8</w:t>
       </w:r>
       <w:r>
         <w:t>: Monetization ....................................... 12</w:t>
@@ -229,7 +249,7 @@
         <w:t xml:space="preserve">Phase </w:t>
       </w:r>
       <w:r>
-        <w:t>8</w:t>
+        <w:t>9</w:t>
       </w:r>
       <w:r>
         <w:t>: Notifications &amp; Alerts ............................. 13</w:t>
@@ -315,12 +335,6 @@
         <w:gridCol w:w="6560"/>
       </w:tblGrid>
       <w:tr>
-        <w:tblPrEx>
-          <w:tblCellMar>
-            <w:top w:w="0" w:type="dxa"/>
-            <w:bottom w:w="0" w:type="dxa"/>
-          </w:tblCellMar>
-        </w:tblPrEx>
         <w:tc>
           <w:tcPr>
             <w:tcW w:w="2800" w:type="dxa"/>
@@ -383,12 +397,6 @@
         </w:tc>
       </w:tr>
       <w:tr>
-        <w:tblPrEx>
-          <w:tblCellMar>
-            <w:top w:w="0" w:type="dxa"/>
-            <w:bottom w:w="0" w:type="dxa"/>
-          </w:tblCellMar>
-        </w:tblPrEx>
         <w:tc>
           <w:tcPr>
             <w:tcW w:w="2800" w:type="dxa"/>
@@ -447,12 +455,6 @@
         </w:tc>
       </w:tr>
       <w:tr>
-        <w:tblPrEx>
-          <w:tblCellMar>
-            <w:top w:w="0" w:type="dxa"/>
-            <w:bottom w:w="0" w:type="dxa"/>
-          </w:tblCellMar>
-        </w:tblPrEx>
         <w:tc>
           <w:tcPr>
             <w:tcW w:w="2800" w:type="dxa"/>
@@ -511,12 +513,6 @@
         </w:tc>
       </w:tr>
       <w:tr>
-        <w:tblPrEx>
-          <w:tblCellMar>
-            <w:top w:w="0" w:type="dxa"/>
-            <w:bottom w:w="0" w:type="dxa"/>
-          </w:tblCellMar>
-        </w:tblPrEx>
         <w:tc>
           <w:tcPr>
             <w:tcW w:w="2800" w:type="dxa"/>
@@ -575,12 +571,6 @@
         </w:tc>
       </w:tr>
       <w:tr>
-        <w:tblPrEx>
-          <w:tblCellMar>
-            <w:top w:w="0" w:type="dxa"/>
-            <w:bottom w:w="0" w:type="dxa"/>
-          </w:tblCellMar>
-        </w:tblPrEx>
         <w:tc>
           <w:tcPr>
             <w:tcW w:w="2800" w:type="dxa"/>
@@ -639,12 +629,6 @@
         </w:tc>
       </w:tr>
       <w:tr>
-        <w:tblPrEx>
-          <w:tblCellMar>
-            <w:top w:w="0" w:type="dxa"/>
-            <w:bottom w:w="0" w:type="dxa"/>
-          </w:tblCellMar>
-        </w:tblPrEx>
         <w:tc>
           <w:tcPr>
             <w:tcW w:w="2800" w:type="dxa"/>
@@ -703,12 +687,6 @@
         </w:tc>
       </w:tr>
       <w:tr>
-        <w:tblPrEx>
-          <w:tblCellMar>
-            <w:top w:w="0" w:type="dxa"/>
-            <w:bottom w:w="0" w:type="dxa"/>
-          </w:tblCellMar>
-        </w:tblPrEx>
         <w:tc>
           <w:tcPr>
             <w:tcW w:w="2800" w:type="dxa"/>
@@ -767,12 +745,6 @@
         </w:tc>
       </w:tr>
       <w:tr>
-        <w:tblPrEx>
-          <w:tblCellMar>
-            <w:top w:w="0" w:type="dxa"/>
-            <w:bottom w:w="0" w:type="dxa"/>
-          </w:tblCellMar>
-        </w:tblPrEx>
         <w:tc>
           <w:tcPr>
             <w:tcW w:w="2800" w:type="dxa"/>
@@ -831,12 +803,6 @@
         </w:tc>
       </w:tr>
       <w:tr>
-        <w:tblPrEx>
-          <w:tblCellMar>
-            <w:top w:w="0" w:type="dxa"/>
-            <w:bottom w:w="0" w:type="dxa"/>
-          </w:tblCellMar>
-        </w:tblPrEx>
         <w:tc>
           <w:tcPr>
             <w:tcW w:w="2800" w:type="dxa"/>
@@ -895,12 +861,6 @@
         </w:tc>
       </w:tr>
       <w:tr>
-        <w:tblPrEx>
-          <w:tblCellMar>
-            <w:top w:w="0" w:type="dxa"/>
-            <w:bottom w:w="0" w:type="dxa"/>
-          </w:tblCellMar>
-        </w:tblPrEx>
         <w:tc>
           <w:tcPr>
             <w:tcW w:w="2800" w:type="dxa"/>
@@ -959,12 +919,6 @@
         </w:tc>
       </w:tr>
       <w:tr>
-        <w:tblPrEx>
-          <w:tblCellMar>
-            <w:top w:w="0" w:type="dxa"/>
-            <w:bottom w:w="0" w:type="dxa"/>
-          </w:tblCellMar>
-        </w:tblPrEx>
         <w:tc>
           <w:tcPr>
             <w:tcW w:w="2800" w:type="dxa"/>
@@ -1023,12 +977,6 @@
         </w:tc>
       </w:tr>
       <w:tr>
-        <w:tblPrEx>
-          <w:tblCellMar>
-            <w:top w:w="0" w:type="dxa"/>
-            <w:bottom w:w="0" w:type="dxa"/>
-          </w:tblCellMar>
-        </w:tblPrEx>
         <w:tc>
           <w:tcPr>
             <w:tcW w:w="2800" w:type="dxa"/>
@@ -1171,12 +1119,6 @@
         <w:gridCol w:w="6560"/>
       </w:tblGrid>
       <w:tr>
-        <w:tblPrEx>
-          <w:tblCellMar>
-            <w:top w:w="0" w:type="dxa"/>
-            <w:bottom w:w="0" w:type="dxa"/>
-          </w:tblCellMar>
-        </w:tblPrEx>
         <w:tc>
           <w:tcPr>
             <w:tcW w:w="2800" w:type="dxa"/>
@@ -1239,12 +1181,6 @@
         </w:tc>
       </w:tr>
       <w:tr>
-        <w:tblPrEx>
-          <w:tblCellMar>
-            <w:top w:w="0" w:type="dxa"/>
-            <w:bottom w:w="0" w:type="dxa"/>
-          </w:tblCellMar>
-        </w:tblPrEx>
         <w:tc>
           <w:tcPr>
             <w:tcW w:w="2800" w:type="dxa"/>
@@ -1314,10 +1250,7 @@
         <w:pStyle w:val="Heading1"/>
       </w:pPr>
       <w:r>
-        <w:t xml:space="preserve">Phase 3: </w:t>
-      </w:r>
-      <w:r>
-        <w:t>Benchmark Metrics</w:t>
+        <w:t>Phase 3: Benchmark Metrics</w:t>
       </w:r>
     </w:p>
     <w:p>
@@ -1351,10 +1284,7 @@
         <w:t>Calculating</w:t>
       </w:r>
       <w:r>
-        <w:t xml:space="preserve"> the metrics. And inclusion of these metrics in scoring</w:t>
-      </w:r>
-      <w:r>
-        <w:t>.</w:t>
+        <w:t xml:space="preserve"> the metrics. And inclusion of these metrics in scoring.</w:t>
       </w:r>
     </w:p>
     <w:tbl>
@@ -1379,12 +1309,6 @@
         <w:gridCol w:w="6560"/>
       </w:tblGrid>
       <w:tr>
-        <w:tblPrEx>
-          <w:tblCellMar>
-            <w:top w:w="0" w:type="dxa"/>
-            <w:bottom w:w="0" w:type="dxa"/>
-          </w:tblCellMar>
-        </w:tblPrEx>
         <w:tc>
           <w:tcPr>
             <w:tcW w:w="2800" w:type="dxa"/>
@@ -1447,12 +1371,6 @@
         </w:tc>
       </w:tr>
       <w:tr>
-        <w:tblPrEx>
-          <w:tblCellMar>
-            <w:top w:w="0" w:type="dxa"/>
-            <w:bottom w:w="0" w:type="dxa"/>
-          </w:tblCellMar>
-        </w:tblPrEx>
         <w:tc>
           <w:tcPr>
             <w:tcW w:w="2800" w:type="dxa"/>
@@ -1644,12 +1562,6 @@
         <w:gridCol w:w="6560"/>
       </w:tblGrid>
       <w:tr>
-        <w:tblPrEx>
-          <w:tblCellMar>
-            <w:top w:w="0" w:type="dxa"/>
-            <w:bottom w:w="0" w:type="dxa"/>
-          </w:tblCellMar>
-        </w:tblPrEx>
         <w:tc>
           <w:tcPr>
             <w:tcW w:w="2800" w:type="dxa"/>
@@ -1712,12 +1624,6 @@
         </w:tc>
       </w:tr>
       <w:tr>
-        <w:tblPrEx>
-          <w:tblCellMar>
-            <w:top w:w="0" w:type="dxa"/>
-            <w:bottom w:w="0" w:type="dxa"/>
-          </w:tblCellMar>
-        </w:tblPrEx>
         <w:tc>
           <w:tcPr>
             <w:tcW w:w="2800" w:type="dxa"/>
@@ -1776,12 +1682,6 @@
         </w:tc>
       </w:tr>
       <w:tr>
-        <w:tblPrEx>
-          <w:tblCellMar>
-            <w:top w:w="0" w:type="dxa"/>
-            <w:bottom w:w="0" w:type="dxa"/>
-          </w:tblCellMar>
-        </w:tblPrEx>
         <w:tc>
           <w:tcPr>
             <w:tcW w:w="2800" w:type="dxa"/>
@@ -1840,12 +1740,6 @@
         </w:tc>
       </w:tr>
       <w:tr>
-        <w:tblPrEx>
-          <w:tblCellMar>
-            <w:top w:w="0" w:type="dxa"/>
-            <w:bottom w:w="0" w:type="dxa"/>
-          </w:tblCellMar>
-        </w:tblPrEx>
         <w:tc>
           <w:tcPr>
             <w:tcW w:w="2800" w:type="dxa"/>
@@ -1904,12 +1798,6 @@
         </w:tc>
       </w:tr>
       <w:tr>
-        <w:tblPrEx>
-          <w:tblCellMar>
-            <w:top w:w="0" w:type="dxa"/>
-            <w:bottom w:w="0" w:type="dxa"/>
-          </w:tblCellMar>
-        </w:tblPrEx>
         <w:tc>
           <w:tcPr>
             <w:tcW w:w="2800" w:type="dxa"/>
@@ -1968,12 +1856,6 @@
         </w:tc>
       </w:tr>
       <w:tr>
-        <w:tblPrEx>
-          <w:tblCellMar>
-            <w:top w:w="0" w:type="dxa"/>
-            <w:bottom w:w="0" w:type="dxa"/>
-          </w:tblCellMar>
-        </w:tblPrEx>
         <w:tc>
           <w:tcPr>
             <w:tcW w:w="2800" w:type="dxa"/>
@@ -2032,12 +1914,6 @@
         </w:tc>
       </w:tr>
       <w:tr>
-        <w:tblPrEx>
-          <w:tblCellMar>
-            <w:top w:w="0" w:type="dxa"/>
-            <w:bottom w:w="0" w:type="dxa"/>
-          </w:tblCellMar>
-        </w:tblPrEx>
         <w:tc>
           <w:tcPr>
             <w:tcW w:w="2800" w:type="dxa"/>
@@ -2096,12 +1972,6 @@
         </w:tc>
       </w:tr>
       <w:tr>
-        <w:tblPrEx>
-          <w:tblCellMar>
-            <w:top w:w="0" w:type="dxa"/>
-            <w:bottom w:w="0" w:type="dxa"/>
-          </w:tblCellMar>
-        </w:tblPrEx>
         <w:tc>
           <w:tcPr>
             <w:tcW w:w="2800" w:type="dxa"/>
@@ -2160,12 +2030,6 @@
         </w:tc>
       </w:tr>
       <w:tr>
-        <w:tblPrEx>
-          <w:tblCellMar>
-            <w:top w:w="0" w:type="dxa"/>
-            <w:bottom w:w="0" w:type="dxa"/>
-          </w:tblCellMar>
-        </w:tblPrEx>
         <w:tc>
           <w:tcPr>
             <w:tcW w:w="2800" w:type="dxa"/>
@@ -2224,12 +2088,6 @@
         </w:tc>
       </w:tr>
       <w:tr>
-        <w:tblPrEx>
-          <w:tblCellMar>
-            <w:top w:w="0" w:type="dxa"/>
-            <w:bottom w:w="0" w:type="dxa"/>
-          </w:tblCellMar>
-        </w:tblPrEx>
         <w:tc>
           <w:tcPr>
             <w:tcW w:w="2800" w:type="dxa"/>
@@ -2288,12 +2146,6 @@
         </w:tc>
       </w:tr>
       <w:tr>
-        <w:tblPrEx>
-          <w:tblCellMar>
-            <w:top w:w="0" w:type="dxa"/>
-            <w:bottom w:w="0" w:type="dxa"/>
-          </w:tblCellMar>
-        </w:tblPrEx>
         <w:tc>
           <w:tcPr>
             <w:tcW w:w="2800" w:type="dxa"/>
@@ -2452,12 +2304,6 @@
         <w:gridCol w:w="6560"/>
       </w:tblGrid>
       <w:tr>
-        <w:tblPrEx>
-          <w:tblCellMar>
-            <w:top w:w="0" w:type="dxa"/>
-            <w:bottom w:w="0" w:type="dxa"/>
-          </w:tblCellMar>
-        </w:tblPrEx>
         <w:tc>
           <w:tcPr>
             <w:tcW w:w="2800" w:type="dxa"/>
@@ -2520,12 +2366,6 @@
         </w:tc>
       </w:tr>
       <w:tr>
-        <w:tblPrEx>
-          <w:tblCellMar>
-            <w:top w:w="0" w:type="dxa"/>
-            <w:bottom w:w="0" w:type="dxa"/>
-          </w:tblCellMar>
-        </w:tblPrEx>
         <w:tc>
           <w:tcPr>
             <w:tcW w:w="2800" w:type="dxa"/>
@@ -2584,12 +2424,6 @@
         </w:tc>
       </w:tr>
       <w:tr>
-        <w:tblPrEx>
-          <w:tblCellMar>
-            <w:top w:w="0" w:type="dxa"/>
-            <w:bottom w:w="0" w:type="dxa"/>
-          </w:tblCellMar>
-        </w:tblPrEx>
         <w:tc>
           <w:tcPr>
             <w:tcW w:w="2800" w:type="dxa"/>
@@ -2648,12 +2482,6 @@
         </w:tc>
       </w:tr>
       <w:tr>
-        <w:tblPrEx>
-          <w:tblCellMar>
-            <w:top w:w="0" w:type="dxa"/>
-            <w:bottom w:w="0" w:type="dxa"/>
-          </w:tblCellMar>
-        </w:tblPrEx>
         <w:tc>
           <w:tcPr>
             <w:tcW w:w="2800" w:type="dxa"/>
@@ -2712,12 +2540,6 @@
         </w:tc>
       </w:tr>
       <w:tr>
-        <w:tblPrEx>
-          <w:tblCellMar>
-            <w:top w:w="0" w:type="dxa"/>
-            <w:bottom w:w="0" w:type="dxa"/>
-          </w:tblCellMar>
-        </w:tblPrEx>
         <w:tc>
           <w:tcPr>
             <w:tcW w:w="2800" w:type="dxa"/>
@@ -2776,12 +2598,6 @@
         </w:tc>
       </w:tr>
       <w:tr>
-        <w:tblPrEx>
-          <w:tblCellMar>
-            <w:top w:w="0" w:type="dxa"/>
-            <w:bottom w:w="0" w:type="dxa"/>
-          </w:tblCellMar>
-        </w:tblPrEx>
         <w:tc>
           <w:tcPr>
             <w:tcW w:w="2800" w:type="dxa"/>
@@ -2840,12 +2656,6 @@
         </w:tc>
       </w:tr>
       <w:tr>
-        <w:tblPrEx>
-          <w:tblCellMar>
-            <w:top w:w="0" w:type="dxa"/>
-            <w:bottom w:w="0" w:type="dxa"/>
-          </w:tblCellMar>
-        </w:tblPrEx>
         <w:tc>
           <w:tcPr>
             <w:tcW w:w="2800" w:type="dxa"/>
@@ -2904,12 +2714,6 @@
         </w:tc>
       </w:tr>
       <w:tr>
-        <w:tblPrEx>
-          <w:tblCellMar>
-            <w:top w:w="0" w:type="dxa"/>
-            <w:bottom w:w="0" w:type="dxa"/>
-          </w:tblCellMar>
-        </w:tblPrEx>
         <w:tc>
           <w:tcPr>
             <w:tcW w:w="2800" w:type="dxa"/>
@@ -2968,12 +2772,6 @@
         </w:tc>
       </w:tr>
       <w:tr>
-        <w:tblPrEx>
-          <w:tblCellMar>
-            <w:top w:w="0" w:type="dxa"/>
-            <w:bottom w:w="0" w:type="dxa"/>
-          </w:tblCellMar>
-        </w:tblPrEx>
         <w:tc>
           <w:tcPr>
             <w:tcW w:w="2800" w:type="dxa"/>
@@ -3134,12 +2932,6 @@
         <w:gridCol w:w="6560"/>
       </w:tblGrid>
       <w:tr>
-        <w:tblPrEx>
-          <w:tblCellMar>
-            <w:top w:w="0" w:type="dxa"/>
-            <w:bottom w:w="0" w:type="dxa"/>
-          </w:tblCellMar>
-        </w:tblPrEx>
         <w:tc>
           <w:tcPr>
             <w:tcW w:w="2800" w:type="dxa"/>
@@ -3202,12 +2994,6 @@
         </w:tc>
       </w:tr>
       <w:tr>
-        <w:tblPrEx>
-          <w:tblCellMar>
-            <w:top w:w="0" w:type="dxa"/>
-            <w:bottom w:w="0" w:type="dxa"/>
-          </w:tblCellMar>
-        </w:tblPrEx>
         <w:tc>
           <w:tcPr>
             <w:tcW w:w="2800" w:type="dxa"/>
@@ -3266,12 +3052,6 @@
         </w:tc>
       </w:tr>
       <w:tr>
-        <w:tblPrEx>
-          <w:tblCellMar>
-            <w:top w:w="0" w:type="dxa"/>
-            <w:bottom w:w="0" w:type="dxa"/>
-          </w:tblCellMar>
-        </w:tblPrEx>
         <w:tc>
           <w:tcPr>
             <w:tcW w:w="2800" w:type="dxa"/>
@@ -3330,12 +3110,6 @@
         </w:tc>
       </w:tr>
       <w:tr>
-        <w:tblPrEx>
-          <w:tblCellMar>
-            <w:top w:w="0" w:type="dxa"/>
-            <w:bottom w:w="0" w:type="dxa"/>
-          </w:tblCellMar>
-        </w:tblPrEx>
         <w:tc>
           <w:tcPr>
             <w:tcW w:w="2800" w:type="dxa"/>
@@ -3394,12 +3168,6 @@
         </w:tc>
       </w:tr>
       <w:tr>
-        <w:tblPrEx>
-          <w:tblCellMar>
-            <w:top w:w="0" w:type="dxa"/>
-            <w:bottom w:w="0" w:type="dxa"/>
-          </w:tblCellMar>
-        </w:tblPrEx>
         <w:tc>
           <w:tcPr>
             <w:tcW w:w="2800" w:type="dxa"/>
@@ -3552,12 +3320,6 @@
         <w:gridCol w:w="6560"/>
       </w:tblGrid>
       <w:tr>
-        <w:tblPrEx>
-          <w:tblCellMar>
-            <w:top w:w="0" w:type="dxa"/>
-            <w:bottom w:w="0" w:type="dxa"/>
-          </w:tblCellMar>
-        </w:tblPrEx>
         <w:tc>
           <w:tcPr>
             <w:tcW w:w="2800" w:type="dxa"/>
@@ -3620,12 +3382,6 @@
         </w:tc>
       </w:tr>
       <w:tr>
-        <w:tblPrEx>
-          <w:tblCellMar>
-            <w:top w:w="0" w:type="dxa"/>
-            <w:bottom w:w="0" w:type="dxa"/>
-          </w:tblCellMar>
-        </w:tblPrEx>
         <w:tc>
           <w:tcPr>
             <w:tcW w:w="2800" w:type="dxa"/>
@@ -3684,12 +3440,6 @@
         </w:tc>
       </w:tr>
       <w:tr>
-        <w:tblPrEx>
-          <w:tblCellMar>
-            <w:top w:w="0" w:type="dxa"/>
-            <w:bottom w:w="0" w:type="dxa"/>
-          </w:tblCellMar>
-        </w:tblPrEx>
         <w:tc>
           <w:tcPr>
             <w:tcW w:w="2800" w:type="dxa"/>
@@ -3748,12 +3498,6 @@
         </w:tc>
       </w:tr>
       <w:tr>
-        <w:tblPrEx>
-          <w:tblCellMar>
-            <w:top w:w="0" w:type="dxa"/>
-            <w:bottom w:w="0" w:type="dxa"/>
-          </w:tblCellMar>
-        </w:tblPrEx>
         <w:tc>
           <w:tcPr>
             <w:tcW w:w="2800" w:type="dxa"/>
@@ -3812,12 +3556,6 @@
         </w:tc>
       </w:tr>
       <w:tr>
-        <w:tblPrEx>
-          <w:tblCellMar>
-            <w:top w:w="0" w:type="dxa"/>
-            <w:bottom w:w="0" w:type="dxa"/>
-          </w:tblCellMar>
-        </w:tblPrEx>
         <w:tc>
           <w:tcPr>
             <w:tcW w:w="2800" w:type="dxa"/>
@@ -3876,12 +3614,6 @@
         </w:tc>
       </w:tr>
       <w:tr>
-        <w:tblPrEx>
-          <w:tblCellMar>
-            <w:top w:w="0" w:type="dxa"/>
-            <w:bottom w:w="0" w:type="dxa"/>
-          </w:tblCellMar>
-        </w:tblPrEx>
         <w:tc>
           <w:tcPr>
             <w:tcW w:w="2800" w:type="dxa"/>
@@ -3940,12 +3672,6 @@
         </w:tc>
       </w:tr>
       <w:tr>
-        <w:tblPrEx>
-          <w:tblCellMar>
-            <w:top w:w="0" w:type="dxa"/>
-            <w:bottom w:w="0" w:type="dxa"/>
-          </w:tblCellMar>
-        </w:tblPrEx>
         <w:tc>
           <w:tcPr>
             <w:tcW w:w="2800" w:type="dxa"/>
@@ -4004,12 +3730,6 @@
         </w:tc>
       </w:tr>
       <w:tr>
-        <w:tblPrEx>
-          <w:tblCellMar>
-            <w:top w:w="0" w:type="dxa"/>
-            <w:bottom w:w="0" w:type="dxa"/>
-          </w:tblCellMar>
-        </w:tblPrEx>
         <w:tc>
           <w:tcPr>
             <w:tcW w:w="2800" w:type="dxa"/>
@@ -4068,12 +3788,6 @@
         </w:tc>
       </w:tr>
       <w:tr>
-        <w:tblPrEx>
-          <w:tblCellMar>
-            <w:top w:w="0" w:type="dxa"/>
-            <w:bottom w:w="0" w:type="dxa"/>
-          </w:tblCellMar>
-        </w:tblPrEx>
         <w:tc>
           <w:tcPr>
             <w:tcW w:w="2800" w:type="dxa"/>
@@ -4132,12 +3846,6 @@
         </w:tc>
       </w:tr>
       <w:tr>
-        <w:tblPrEx>
-          <w:tblCellMar>
-            <w:top w:w="0" w:type="dxa"/>
-            <w:bottom w:w="0" w:type="dxa"/>
-          </w:tblCellMar>
-        </w:tblPrEx>
         <w:tc>
           <w:tcPr>
             <w:tcW w:w="2800" w:type="dxa"/>
@@ -4196,12 +3904,6 @@
         </w:tc>
       </w:tr>
       <w:tr>
-        <w:tblPrEx>
-          <w:tblCellMar>
-            <w:top w:w="0" w:type="dxa"/>
-            <w:bottom w:w="0" w:type="dxa"/>
-          </w:tblCellMar>
-        </w:tblPrEx>
         <w:tc>
           <w:tcPr>
             <w:tcW w:w="2800" w:type="dxa"/>
@@ -4290,7 +3992,7 @@
         <w:t xml:space="preserve">Phase </w:t>
       </w:r>
       <w:r>
-        <w:t>7</w:t>
+        <w:t>8</w:t>
       </w:r>
       <w:r>
         <w:t>: Monetization</w:t>
@@ -4346,12 +4048,6 @@
         <w:gridCol w:w="6560"/>
       </w:tblGrid>
       <w:tr>
-        <w:tblPrEx>
-          <w:tblCellMar>
-            <w:top w:w="0" w:type="dxa"/>
-            <w:bottom w:w="0" w:type="dxa"/>
-          </w:tblCellMar>
-        </w:tblPrEx>
         <w:tc>
           <w:tcPr>
             <w:tcW w:w="2800" w:type="dxa"/>
@@ -4414,12 +4110,6 @@
         </w:tc>
       </w:tr>
       <w:tr>
-        <w:tblPrEx>
-          <w:tblCellMar>
-            <w:top w:w="0" w:type="dxa"/>
-            <w:bottom w:w="0" w:type="dxa"/>
-          </w:tblCellMar>
-        </w:tblPrEx>
         <w:tc>
           <w:tcPr>
             <w:tcW w:w="2800" w:type="dxa"/>
@@ -4478,12 +4168,6 @@
         </w:tc>
       </w:tr>
       <w:tr>
-        <w:tblPrEx>
-          <w:tblCellMar>
-            <w:top w:w="0" w:type="dxa"/>
-            <w:bottom w:w="0" w:type="dxa"/>
-          </w:tblCellMar>
-        </w:tblPrEx>
         <w:tc>
           <w:tcPr>
             <w:tcW w:w="2800" w:type="dxa"/>
@@ -4542,12 +4226,6 @@
         </w:tc>
       </w:tr>
       <w:tr>
-        <w:tblPrEx>
-          <w:tblCellMar>
-            <w:top w:w="0" w:type="dxa"/>
-            <w:bottom w:w="0" w:type="dxa"/>
-          </w:tblCellMar>
-        </w:tblPrEx>
         <w:tc>
           <w:tcPr>
             <w:tcW w:w="2800" w:type="dxa"/>
@@ -4606,12 +4284,6 @@
         </w:tc>
       </w:tr>
       <w:tr>
-        <w:tblPrEx>
-          <w:tblCellMar>
-            <w:top w:w="0" w:type="dxa"/>
-            <w:bottom w:w="0" w:type="dxa"/>
-          </w:tblCellMar>
-        </w:tblPrEx>
         <w:tc>
           <w:tcPr>
             <w:tcW w:w="2800" w:type="dxa"/>
@@ -4670,12 +4342,6 @@
         </w:tc>
       </w:tr>
       <w:tr>
-        <w:tblPrEx>
-          <w:tblCellMar>
-            <w:top w:w="0" w:type="dxa"/>
-            <w:bottom w:w="0" w:type="dxa"/>
-          </w:tblCellMar>
-        </w:tblPrEx>
         <w:tc>
           <w:tcPr>
             <w:tcW w:w="2800" w:type="dxa"/>
@@ -4734,12 +4400,6 @@
         </w:tc>
       </w:tr>
       <w:tr>
-        <w:tblPrEx>
-          <w:tblCellMar>
-            <w:top w:w="0" w:type="dxa"/>
-            <w:bottom w:w="0" w:type="dxa"/>
-          </w:tblCellMar>
-        </w:tblPrEx>
         <w:tc>
           <w:tcPr>
             <w:tcW w:w="2800" w:type="dxa"/>
@@ -4798,12 +4458,6 @@
         </w:tc>
       </w:tr>
       <w:tr>
-        <w:tblPrEx>
-          <w:tblCellMar>
-            <w:top w:w="0" w:type="dxa"/>
-            <w:bottom w:w="0" w:type="dxa"/>
-          </w:tblCellMar>
-        </w:tblPrEx>
         <w:tc>
           <w:tcPr>
             <w:tcW w:w="2800" w:type="dxa"/>
@@ -4862,12 +4516,6 @@
         </w:tc>
       </w:tr>
       <w:tr>
-        <w:tblPrEx>
-          <w:tblCellMar>
-            <w:top w:w="0" w:type="dxa"/>
-            <w:bottom w:w="0" w:type="dxa"/>
-          </w:tblCellMar>
-        </w:tblPrEx>
         <w:tc>
           <w:tcPr>
             <w:tcW w:w="2800" w:type="dxa"/>
@@ -4940,7 +4588,7 @@
         <w:t xml:space="preserve">Phase </w:t>
       </w:r>
       <w:r>
-        <w:t>8</w:t>
+        <w:t>9</w:t>
       </w:r>
       <w:r>
         <w:t>: Notifications &amp; Alerts</w:t>
@@ -5012,12 +4660,6 @@
         <w:gridCol w:w="6560"/>
       </w:tblGrid>
       <w:tr>
-        <w:tblPrEx>
-          <w:tblCellMar>
-            <w:top w:w="0" w:type="dxa"/>
-            <w:bottom w:w="0" w:type="dxa"/>
-          </w:tblCellMar>
-        </w:tblPrEx>
         <w:tc>
           <w:tcPr>
             <w:tcW w:w="2800" w:type="dxa"/>
@@ -5080,12 +4722,6 @@
         </w:tc>
       </w:tr>
       <w:tr>
-        <w:tblPrEx>
-          <w:tblCellMar>
-            <w:top w:w="0" w:type="dxa"/>
-            <w:bottom w:w="0" w:type="dxa"/>
-          </w:tblCellMar>
-        </w:tblPrEx>
         <w:tc>
           <w:tcPr>
             <w:tcW w:w="2800" w:type="dxa"/>
@@ -5144,12 +4780,6 @@
         </w:tc>
       </w:tr>
       <w:tr>
-        <w:tblPrEx>
-          <w:tblCellMar>
-            <w:top w:w="0" w:type="dxa"/>
-            <w:bottom w:w="0" w:type="dxa"/>
-          </w:tblCellMar>
-        </w:tblPrEx>
         <w:tc>
           <w:tcPr>
             <w:tcW w:w="2800" w:type="dxa"/>
@@ -5208,12 +4838,6 @@
         </w:tc>
       </w:tr>
       <w:tr>
-        <w:tblPrEx>
-          <w:tblCellMar>
-            <w:top w:w="0" w:type="dxa"/>
-            <w:bottom w:w="0" w:type="dxa"/>
-          </w:tblCellMar>
-        </w:tblPrEx>
         <w:tc>
           <w:tcPr>
             <w:tcW w:w="2800" w:type="dxa"/>
@@ -5272,12 +4896,6 @@
         </w:tc>
       </w:tr>
       <w:tr>
-        <w:tblPrEx>
-          <w:tblCellMar>
-            <w:top w:w="0" w:type="dxa"/>
-            <w:bottom w:w="0" w:type="dxa"/>
-          </w:tblCellMar>
-        </w:tblPrEx>
         <w:tc>
           <w:tcPr>
             <w:tcW w:w="2800" w:type="dxa"/>
@@ -5336,12 +4954,6 @@
         </w:tc>
       </w:tr>
       <w:tr>
-        <w:tblPrEx>
-          <w:tblCellMar>
-            <w:top w:w="0" w:type="dxa"/>
-            <w:bottom w:w="0" w:type="dxa"/>
-          </w:tblCellMar>
-        </w:tblPrEx>
         <w:tc>
           <w:tcPr>
             <w:tcW w:w="2800" w:type="dxa"/>
@@ -5400,12 +5012,6 @@
         </w:tc>
       </w:tr>
       <w:tr>
-        <w:tblPrEx>
-          <w:tblCellMar>
-            <w:top w:w="0" w:type="dxa"/>
-            <w:bottom w:w="0" w:type="dxa"/>
-          </w:tblCellMar>
-        </w:tblPrEx>
         <w:tc>
           <w:tcPr>
             <w:tcW w:w="2800" w:type="dxa"/>
@@ -5518,12 +5124,6 @@
         <w:gridCol w:w="2560"/>
       </w:tblGrid>
       <w:tr>
-        <w:tblPrEx>
-          <w:tblCellMar>
-            <w:top w:w="0" w:type="dxa"/>
-            <w:bottom w:w="0" w:type="dxa"/>
-          </w:tblCellMar>
-        </w:tblPrEx>
         <w:tc>
           <w:tcPr>
             <w:tcW w:w="2800" w:type="dxa"/>
@@ -5646,12 +5246,6 @@
         </w:tc>
       </w:tr>
       <w:tr>
-        <w:tblPrEx>
-          <w:tblCellMar>
-            <w:top w:w="0" w:type="dxa"/>
-            <w:bottom w:w="0" w:type="dxa"/>
-          </w:tblCellMar>
-        </w:tblPrEx>
         <w:tc>
           <w:tcPr>
             <w:tcW w:w="2800" w:type="dxa"/>
@@ -5766,12 +5360,6 @@
         </w:tc>
       </w:tr>
       <w:tr>
-        <w:tblPrEx>
-          <w:tblCellMar>
-            <w:top w:w="0" w:type="dxa"/>
-            <w:bottom w:w="0" w:type="dxa"/>
-          </w:tblCellMar>
-        </w:tblPrEx>
         <w:tc>
           <w:tcPr>
             <w:tcW w:w="2800" w:type="dxa"/>
@@ -5886,12 +5474,6 @@
         </w:tc>
       </w:tr>
       <w:tr>
-        <w:tblPrEx>
-          <w:tblCellMar>
-            <w:top w:w="0" w:type="dxa"/>
-            <w:bottom w:w="0" w:type="dxa"/>
-          </w:tblCellMar>
-        </w:tblPrEx>
         <w:tc>
           <w:tcPr>
             <w:tcW w:w="2800" w:type="dxa"/>
@@ -6030,12 +5612,6 @@
         </w:tc>
       </w:tr>
       <w:tr>
-        <w:tblPrEx>
-          <w:tblCellMar>
-            <w:top w:w="0" w:type="dxa"/>
-            <w:bottom w:w="0" w:type="dxa"/>
-          </w:tblCellMar>
-        </w:tblPrEx>
         <w:tc>
           <w:tcPr>
             <w:tcW w:w="2800" w:type="dxa"/>
@@ -6166,12 +5742,6 @@
         </w:tc>
       </w:tr>
       <w:tr>
-        <w:tblPrEx>
-          <w:tblCellMar>
-            <w:top w:w="0" w:type="dxa"/>
-            <w:bottom w:w="0" w:type="dxa"/>
-          </w:tblCellMar>
-        </w:tblPrEx>
         <w:tc>
           <w:tcPr>
             <w:tcW w:w="2800" w:type="dxa"/>
@@ -6302,12 +5872,6 @@
         </w:tc>
       </w:tr>
       <w:tr>
-        <w:tblPrEx>
-          <w:tblCellMar>
-            <w:top w:w="0" w:type="dxa"/>
-            <w:bottom w:w="0" w:type="dxa"/>
-          </w:tblCellMar>
-        </w:tblPrEx>
         <w:tc>
           <w:tcPr>
             <w:tcW w:w="2800" w:type="dxa"/>
@@ -6446,12 +6010,6 @@
         </w:tc>
       </w:tr>
       <w:tr>
-        <w:tblPrEx>
-          <w:tblCellMar>
-            <w:top w:w="0" w:type="dxa"/>
-            <w:bottom w:w="0" w:type="dxa"/>
-          </w:tblCellMar>
-        </w:tblPrEx>
         <w:tc>
           <w:tcPr>
             <w:tcW w:w="2800" w:type="dxa"/>
@@ -6582,12 +6140,6 @@
         </w:tc>
       </w:tr>
       <w:tr>
-        <w:tblPrEx>
-          <w:tblCellMar>
-            <w:top w:w="0" w:type="dxa"/>
-            <w:bottom w:w="0" w:type="dxa"/>
-          </w:tblCellMar>
-        </w:tblPrEx>
         <w:tc>
           <w:tcPr>
             <w:tcW w:w="2800" w:type="dxa"/>
@@ -6718,12 +6270,6 @@
         </w:tc>
       </w:tr>
       <w:tr>
-        <w:tblPrEx>
-          <w:tblCellMar>
-            <w:top w:w="0" w:type="dxa"/>
-            <w:bottom w:w="0" w:type="dxa"/>
-          </w:tblCellMar>
-        </w:tblPrEx>
         <w:tc>
           <w:tcPr>
             <w:tcW w:w="2800" w:type="dxa"/>

</xml_diff>

<commit_message>
V2.2 With Portfolio Analysis feature and Bug of Fund Analyzer
</commit_message>
<xml_diff>
--- a/MF_Advisor_Roadmap.docx
+++ b/MF_Advisor_Roadmap.docx
@@ -88,7 +88,15 @@
         <w:t xml:space="preserve">Technology Stack: </w:t>
       </w:r>
       <w:r>
-        <w:t>React Native, FastAPI, PostgreSQL, Google Cloud</w:t>
+        <w:t xml:space="preserve">React Native, </w:t>
+      </w:r>
+      <w:proofErr w:type="spellStart"/>
+      <w:r>
+        <w:t>FastAPI</w:t>
+      </w:r>
+      <w:proofErr w:type="spellEnd"/>
+      <w:r>
+        <w:t>, PostgreSQL, Google Cloud</w:t>
       </w:r>
     </w:p>
     <w:p>
@@ -156,19 +164,7 @@
         <w:spacing w:after="120"/>
       </w:pPr>
       <w:r>
-        <w:t xml:space="preserve">Phase </w:t>
-      </w:r>
-      <w:r>
-        <w:t>3</w:t>
-      </w:r>
-      <w:r>
-        <w:t xml:space="preserve">: </w:t>
-      </w:r>
-      <w:r>
-        <w:t>Benchmark Metrics</w:t>
-      </w:r>
-      <w:r>
-        <w:t xml:space="preserve"> .................................. 4</w:t>
+        <w:t>Phase 3: Benchmark Metrics .................................. 4</w:t>
       </w:r>
     </w:p>
     <w:p>
@@ -302,7 +298,15 @@
         <w:t xml:space="preserve">Overview: </w:t>
       </w:r>
       <w:r>
-        <w:t>The foundation of MF Advisor with core infrastructure, backend APIs, database setup, and essential fund analysis features. This phase established the technical architecture and deployed the production-ready backend.</w:t>
+        <w:t xml:space="preserve">The foundation of MF Advisor with core infrastructure, backend APIs, database setup, and essential fund analysis features. This phase established </w:t>
+      </w:r>
+      <w:proofErr w:type="gramStart"/>
+      <w:r>
+        <w:t>the technical</w:t>
+      </w:r>
+      <w:proofErr w:type="gramEnd"/>
+      <w:r>
+        <w:t xml:space="preserve"> architecture and deployed the production-ready backend.</w:t>
       </w:r>
     </w:p>
     <w:p>
@@ -443,13 +447,23 @@
             </w:tcMar>
           </w:tcPr>
           <w:p>
-            <w:r>
-              <w:rPr>
-                <w:color w:val="000000"/>
-                <w:sz w:val="20"/>
-                <w:szCs w:val="20"/>
-              </w:rPr>
-              <w:t>FastAPI with 15+ endpoints on Google Cloud Run</w:t>
+            <w:proofErr w:type="spellStart"/>
+            <w:r>
+              <w:rPr>
+                <w:color w:val="000000"/>
+                <w:sz w:val="20"/>
+                <w:szCs w:val="20"/>
+              </w:rPr>
+              <w:t>FastAPI</w:t>
+            </w:r>
+            <w:proofErr w:type="spellEnd"/>
+            <w:r>
+              <w:rPr>
+                <w:color w:val="000000"/>
+                <w:sz w:val="20"/>
+                <w:szCs w:val="20"/>
+              </w:rPr>
+              <w:t xml:space="preserve"> with 15+ endpoints on Google Cloud Run</w:t>
             </w:r>
           </w:p>
         </w:tc>
@@ -1250,6 +1264,9 @@
         <w:pStyle w:val="Heading1"/>
       </w:pPr>
       <w:r>
+        <w:rPr>
+          <w:highlight w:val="yellow"/>
+        </w:rPr>
         <w:t>Phase 3: Benchmark Metrics</w:t>
       </w:r>
     </w:p>
@@ -1874,11 +1891,17 @@
             </w:tcMar>
           </w:tcPr>
           <w:p>
-            <w:r>
-              <w:rPr>
-                <w:color w:val="000000"/>
-                <w:sz w:val="20"/>
-                <w:szCs w:val="20"/>
+            <w:pPr>
+              <w:rPr>
+                <w:highlight w:val="yellow"/>
+              </w:rPr>
+            </w:pPr>
+            <w:r>
+              <w:rPr>
+                <w:color w:val="000000"/>
+                <w:sz w:val="20"/>
+                <w:szCs w:val="20"/>
+                <w:highlight w:val="yellow"/>
               </w:rPr>
               <w:t>Performance Attribution</w:t>
             </w:r>
@@ -1902,11 +1925,17 @@
             </w:tcMar>
           </w:tcPr>
           <w:p>
-            <w:r>
-              <w:rPr>
-                <w:color w:val="000000"/>
-                <w:sz w:val="20"/>
-                <w:szCs w:val="20"/>
+            <w:pPr>
+              <w:rPr>
+                <w:highlight w:val="yellow"/>
+              </w:rPr>
+            </w:pPr>
+            <w:r>
+              <w:rPr>
+                <w:color w:val="000000"/>
+                <w:sz w:val="20"/>
+                <w:szCs w:val="20"/>
+                <w:highlight w:val="yellow"/>
               </w:rPr>
               <w:t>Analysis of which sectors/stocks contributed to returns</w:t>
             </w:r>
@@ -1932,11 +1961,17 @@
             </w:tcMar>
           </w:tcPr>
           <w:p>
-            <w:r>
-              <w:rPr>
-                <w:color w:val="000000"/>
-                <w:sz w:val="20"/>
-                <w:szCs w:val="20"/>
+            <w:pPr>
+              <w:rPr>
+                <w:highlight w:val="yellow"/>
+              </w:rPr>
+            </w:pPr>
+            <w:r>
+              <w:rPr>
+                <w:color w:val="000000"/>
+                <w:sz w:val="20"/>
+                <w:szCs w:val="20"/>
+                <w:highlight w:val="yellow"/>
               </w:rPr>
               <w:t>Market Insights</w:t>
             </w:r>
@@ -1960,11 +1995,17 @@
             </w:tcMar>
           </w:tcPr>
           <w:p>
-            <w:r>
-              <w:rPr>
-                <w:color w:val="000000"/>
-                <w:sz w:val="20"/>
-                <w:szCs w:val="20"/>
+            <w:pPr>
+              <w:rPr>
+                <w:highlight w:val="yellow"/>
+              </w:rPr>
+            </w:pPr>
+            <w:r>
+              <w:rPr>
+                <w:color w:val="000000"/>
+                <w:sz w:val="20"/>
+                <w:szCs w:val="20"/>
+                <w:highlight w:val="yellow"/>
               </w:rPr>
               <w:t>Weekly/monthly reports with market commentary and trends</w:t>
             </w:r>
@@ -1990,11 +2031,17 @@
             </w:tcMar>
           </w:tcPr>
           <w:p>
-            <w:r>
-              <w:rPr>
-                <w:color w:val="000000"/>
-                <w:sz w:val="20"/>
-                <w:szCs w:val="20"/>
+            <w:pPr>
+              <w:rPr>
+                <w:highlight w:val="yellow"/>
+              </w:rPr>
+            </w:pPr>
+            <w:r>
+              <w:rPr>
+                <w:color w:val="000000"/>
+                <w:sz w:val="20"/>
+                <w:szCs w:val="20"/>
+                <w:highlight w:val="yellow"/>
               </w:rPr>
               <w:t>Fund Manager Analysis</w:t>
             </w:r>
@@ -2018,11 +2065,17 @@
             </w:tcMar>
           </w:tcPr>
           <w:p>
-            <w:r>
-              <w:rPr>
-                <w:color w:val="000000"/>
-                <w:sz w:val="20"/>
-                <w:szCs w:val="20"/>
+            <w:pPr>
+              <w:rPr>
+                <w:highlight w:val="yellow"/>
+              </w:rPr>
+            </w:pPr>
+            <w:r>
+              <w:rPr>
+                <w:color w:val="000000"/>
+                <w:sz w:val="20"/>
+                <w:szCs w:val="20"/>
+                <w:highlight w:val="yellow"/>
               </w:rPr>
               <w:t>Track fund manager changes and their performance impact</w:t>
             </w:r>
@@ -2217,7 +2270,15 @@
         <w:spacing w:after="240"/>
       </w:pPr>
       <w:r>
-        <w:t>• OpenAI/Claude API for AI chatbot • Advanced charting libraries (Victory Native, Recharts) • Statistical analysis algorithms • Real-time data processing</w:t>
+        <w:t xml:space="preserve">• OpenAI/Claude API for AI chatbot • Advanced charting libraries (Victory Native, </w:t>
+      </w:r>
+      <w:proofErr w:type="gramStart"/>
+      <w:r>
+        <w:t>Recharts) •</w:t>
+      </w:r>
+      <w:proofErr w:type="gramEnd"/>
+      <w:r>
+        <w:t xml:space="preserve"> Statistical analysis algorithms • Real-time data processing</w:t>
       </w:r>
       <w:r>
         <w:br w:type="page"/>
@@ -2843,7 +2904,63 @@
         <w:spacing w:after="240"/>
       </w:pPr>
       <w:r>
-        <w:t>New tables required: • users (authentication, profile) • portfolio (investments) • sip_installments (SIP tracking) • transactions (buy/sell history) • user_preferences (settings)</w:t>
+        <w:t xml:space="preserve">New tables </w:t>
+      </w:r>
+      <w:proofErr w:type="gramStart"/>
+      <w:r>
+        <w:t>required: •</w:t>
+      </w:r>
+      <w:proofErr w:type="gramEnd"/>
+      <w:r>
+        <w:t xml:space="preserve"> users (authentication, </w:t>
+      </w:r>
+      <w:proofErr w:type="gramStart"/>
+      <w:r>
+        <w:t>profile) •</w:t>
+      </w:r>
+      <w:proofErr w:type="gramEnd"/>
+      <w:r>
+        <w:t xml:space="preserve"> portfolio (</w:t>
+      </w:r>
+      <w:proofErr w:type="gramStart"/>
+      <w:r>
+        <w:t>investments) •</w:t>
+      </w:r>
+      <w:proofErr w:type="gramEnd"/>
+      <w:r>
+        <w:t xml:space="preserve"> </w:t>
+      </w:r>
+      <w:proofErr w:type="spellStart"/>
+      <w:r>
+        <w:t>sip_installments</w:t>
+      </w:r>
+      <w:proofErr w:type="spellEnd"/>
+      <w:r>
+        <w:t xml:space="preserve"> (SIP </w:t>
+      </w:r>
+      <w:proofErr w:type="gramStart"/>
+      <w:r>
+        <w:t>tracking) •</w:t>
+      </w:r>
+      <w:proofErr w:type="gramEnd"/>
+      <w:r>
+        <w:t xml:space="preserve"> transactions (buy/sell </w:t>
+      </w:r>
+      <w:proofErr w:type="gramStart"/>
+      <w:r>
+        <w:t>history) •</w:t>
+      </w:r>
+      <w:proofErr w:type="gramEnd"/>
+      <w:r>
+        <w:t xml:space="preserve"> </w:t>
+      </w:r>
+      <w:proofErr w:type="spellStart"/>
+      <w:r>
+        <w:t>user_preferences</w:t>
+      </w:r>
+      <w:proofErr w:type="spellEnd"/>
+      <w:r>
+        <w:t xml:space="preserve"> (settings)</w:t>
       </w:r>
     </w:p>
     <w:p>
@@ -3608,7 +3725,25 @@
                 <w:sz w:val="20"/>
                 <w:szCs w:val="20"/>
               </w:rPr>
-              <w:t>iOS app submission and approval with compliance to Apple guidelines</w:t>
+              <w:t xml:space="preserve">iOS app submission and approval with compliance </w:t>
+            </w:r>
+            <w:proofErr w:type="gramStart"/>
+            <w:r>
+              <w:rPr>
+                <w:color w:val="000000"/>
+                <w:sz w:val="20"/>
+                <w:szCs w:val="20"/>
+              </w:rPr>
+              <w:t>to</w:t>
+            </w:r>
+            <w:proofErr w:type="gramEnd"/>
+            <w:r>
+              <w:rPr>
+                <w:color w:val="000000"/>
+                <w:sz w:val="20"/>
+                <w:szCs w:val="20"/>
+              </w:rPr>
+              <w:t xml:space="preserve"> Apple guidelines</w:t>
             </w:r>
           </w:p>
         </w:tc>
@@ -4023,7 +4158,15 @@
         <w:t xml:space="preserve">Overview: </w:t>
       </w:r>
       <w:r>
-        <w:t>Implement revenue generation strategies while maintaining user trust and providing value. Focus on sustainable business model with multiple income streams.</w:t>
+        <w:t xml:space="preserve">Implement revenue generation strategies while maintaining user trust and providing value. Focus on sustainable business </w:t>
+      </w:r>
+      <w:proofErr w:type="gramStart"/>
+      <w:r>
+        <w:t>model</w:t>
+      </w:r>
+      <w:proofErr w:type="gramEnd"/>
+      <w:r>
+        <w:t xml:space="preserve"> with multiple income streams.</w:t>
       </w:r>
     </w:p>
     <w:tbl>
@@ -4388,13 +4531,23 @@
             </w:tcMar>
           </w:tcPr>
           <w:p>
-            <w:r>
-              <w:rPr>
-                <w:color w:val="000000"/>
-                <w:sz w:val="20"/>
-                <w:szCs w:val="20"/>
-              </w:rPr>
-              <w:t>Earn rewards for inviting friends with tiered incentives</w:t>
+            <w:proofErr w:type="gramStart"/>
+            <w:r>
+              <w:rPr>
+                <w:color w:val="000000"/>
+                <w:sz w:val="20"/>
+                <w:szCs w:val="20"/>
+              </w:rPr>
+              <w:t>Earn</w:t>
+            </w:r>
+            <w:proofErr w:type="gramEnd"/>
+            <w:r>
+              <w:rPr>
+                <w:color w:val="000000"/>
+                <w:sz w:val="20"/>
+                <w:szCs w:val="20"/>
+              </w:rPr>
+              <w:t xml:space="preserve"> rewards for inviting friends with tiered incentives</w:t>
             </w:r>
           </w:p>
         </w:tc>
@@ -5058,13 +5211,23 @@
             </w:tcMar>
           </w:tcPr>
           <w:p>
-            <w:r>
-              <w:rPr>
-                <w:color w:val="000000"/>
-                <w:sz w:val="20"/>
-                <w:szCs w:val="20"/>
-              </w:rPr>
-              <w:t>Notify when fund NAV reaches user-defined targets</w:t>
+            <w:proofErr w:type="gramStart"/>
+            <w:r>
+              <w:rPr>
+                <w:color w:val="000000"/>
+                <w:sz w:val="20"/>
+                <w:szCs w:val="20"/>
+              </w:rPr>
+              <w:t>Notify</w:t>
+            </w:r>
+            <w:proofErr w:type="gramEnd"/>
+            <w:r>
+              <w:rPr>
+                <w:color w:val="000000"/>
+                <w:sz w:val="20"/>
+                <w:szCs w:val="20"/>
+              </w:rPr>
+              <w:t xml:space="preserve"> when fund NAV reaches user-defined targets</w:t>
             </w:r>
           </w:p>
         </w:tc>
@@ -6351,8 +6514,13 @@
         </w:rPr>
         <w:t xml:space="preserve">Current: </w:t>
       </w:r>
-      <w:r>
-        <w:t>FastAPI, React Native, PostgreSQL, Google Cloud</w:t>
+      <w:proofErr w:type="spellStart"/>
+      <w:r>
+        <w:t>FastAPI</w:t>
+      </w:r>
+      <w:proofErr w:type="spellEnd"/>
+      <w:r>
+        <w:t>, React Native, PostgreSQL, Google Cloud</w:t>
       </w:r>
     </w:p>
     <w:p>
@@ -6410,7 +6578,15 @@
         <w:t xml:space="preserve">: </w:t>
       </w:r>
       <w:r>
-        <w:t xml:space="preserve">+ Firebase Auth, Redux, AsyncStorage, FCM </w:t>
+        <w:t xml:space="preserve">+ Firebase Auth, Redux, </w:t>
+      </w:r>
+      <w:proofErr w:type="spellStart"/>
+      <w:r>
+        <w:t>AsyncStorage</w:t>
+      </w:r>
+      <w:proofErr w:type="spellEnd"/>
+      <w:r>
+        <w:t xml:space="preserve">, FCM </w:t>
       </w:r>
     </w:p>
     <w:p>
@@ -6468,7 +6644,15 @@
         <w:t xml:space="preserve">: </w:t>
       </w:r>
       <w:r>
-        <w:t>+ Razorpay, HubSpot, SendGrid, Analytics</w:t>
+        <w:t xml:space="preserve">+ </w:t>
+      </w:r>
+      <w:proofErr w:type="spellStart"/>
+      <w:r>
+        <w:t>Razorpay</w:t>
+      </w:r>
+      <w:proofErr w:type="spellEnd"/>
+      <w:r>
+        <w:t>, HubSpot, SendGrid, Analytics</w:t>
       </w:r>
     </w:p>
     <w:p>

</xml_diff>